<commit_message>
Xpath vs CSS Part 1
</commit_message>
<xml_diff>
--- a/XPath and CSS Selector.docx
+++ b/XPath and CSS Selector.docx
@@ -48,7 +48,7 @@
     <w:p>
       <w:r>
         <w:pict w14:anchorId="772BF5B0">
-          <v:rect id="_x0000_i1061" style="width:0;height:1.5pt" o:hralign="center" o:hrstd="t" o:hr="t" fillcolor="#a0a0a0" stroked="f"/>
+          <v:rect id="_x0000_i1025" style="width:0;height:1.5pt" o:hralign="center" o:hrstd="t" o:hr="t" fillcolor="#a0a0a0" stroked="f"/>
         </w:pict>
       </w:r>
     </w:p>
@@ -138,247 +138,6 @@
       <w:r>
         <w:t xml:space="preserve"> tab in Developer Tools.</w:t>
       </w:r>
-    </w:p>
-    <w:p>
-      <w:r>
-        <w:pict w14:anchorId="6C7D5DFE">
-          <v:rect id="_x0000_i1062" style="width:0;height:1.5pt" o:hralign="center" o:hrstd="t" o:hr="t" fillcolor="#a0a0a0" stroked="f"/>
-        </w:pict>
-      </w:r>
-    </w:p>
-    <w:p>
-      <w:pPr>
-        <w:rPr>
-          <w:b/>
-          <w:bCs/>
-        </w:rPr>
-      </w:pPr>
-      <w:r>
-        <w:rPr>
-          <w:rFonts w:ascii="Segoe UI Emoji" w:hAnsi="Segoe UI Emoji" w:cs="Segoe UI Emoji"/>
-          <w:b/>
-          <w:bCs/>
-        </w:rPr>
-        <w:t>📍</w:t>
-      </w:r>
-      <w:r>
-        <w:rPr>
-          <w:b/>
-          <w:bCs/>
-        </w:rPr>
-        <w:t xml:space="preserve"> Step 2: Copy XPath of the Element</w:t>
-      </w:r>
-    </w:p>
-    <w:p>
-      <w:pPr>
-        <w:numPr>
-          <w:ilvl w:val="0"/>
-          <w:numId w:val="2"/>
-        </w:numPr>
-      </w:pPr>
-      <w:r>
-        <w:t xml:space="preserve">In the </w:t>
-      </w:r>
-      <w:r>
-        <w:rPr>
-          <w:b/>
-          <w:bCs/>
-        </w:rPr>
-        <w:t>Elements</w:t>
-      </w:r>
-      <w:r>
-        <w:t xml:space="preserve"> tab, the HTML code for the selected element will be highlighted.</w:t>
-      </w:r>
-    </w:p>
-    <w:p>
-      <w:pPr>
-        <w:numPr>
-          <w:ilvl w:val="0"/>
-          <w:numId w:val="2"/>
-        </w:numPr>
-      </w:pPr>
-      <w:r>
-        <w:t>Right-click on the highlighted element in the Elements tab.</w:t>
-      </w:r>
-    </w:p>
-    <w:p>
-      <w:pPr>
-        <w:numPr>
-          <w:ilvl w:val="0"/>
-          <w:numId w:val="2"/>
-        </w:numPr>
-      </w:pPr>
-      <w:r>
-        <w:t xml:space="preserve">Hover over </w:t>
-      </w:r>
-      <w:r>
-        <w:rPr>
-          <w:b/>
-          <w:bCs/>
-        </w:rPr>
-        <w:t>Copy</w:t>
-      </w:r>
-      <w:r>
-        <w:t>.</w:t>
-      </w:r>
-    </w:p>
-    <w:p>
-      <w:pPr>
-        <w:numPr>
-          <w:ilvl w:val="0"/>
-          <w:numId w:val="2"/>
-        </w:numPr>
-      </w:pPr>
-      <w:r>
-        <w:t xml:space="preserve">Select </w:t>
-      </w:r>
-      <w:r>
-        <w:rPr>
-          <w:b/>
-          <w:bCs/>
-        </w:rPr>
-        <w:t>Copy XPath</w:t>
-      </w:r>
-      <w:r>
-        <w:t>.</w:t>
-      </w:r>
-    </w:p>
-    <w:p>
-      <w:r>
-        <w:pict w14:anchorId="208BB942">
-          <v:rect id="_x0000_i1063" style="width:0;height:1.5pt" o:hralign="center" o:hrstd="t" o:hr="t" fillcolor="#a0a0a0" stroked="f"/>
-        </w:pict>
-      </w:r>
-    </w:p>
-    <w:p>
-      <w:pPr>
-        <w:rPr>
-          <w:b/>
-          <w:bCs/>
-        </w:rPr>
-      </w:pPr>
-      <w:r>
-        <w:rPr>
-          <w:rFonts w:ascii="Segoe UI Emoji" w:hAnsi="Segoe UI Emoji" w:cs="Segoe UI Emoji"/>
-          <w:b/>
-          <w:bCs/>
-        </w:rPr>
-        <w:t>📍</w:t>
-      </w:r>
-      <w:r>
-        <w:rPr>
-          <w:b/>
-          <w:bCs/>
-        </w:rPr>
-        <w:t xml:space="preserve"> Step 3: Validate the XPath using Chrome Developer Tools</w:t>
-      </w:r>
-    </w:p>
-    <w:p>
-      <w:pPr>
-        <w:numPr>
-          <w:ilvl w:val="0"/>
-          <w:numId w:val="3"/>
-        </w:numPr>
-      </w:pPr>
-      <w:r>
-        <w:t xml:space="preserve">In the </w:t>
-      </w:r>
-      <w:r>
-        <w:rPr>
-          <w:b/>
-          <w:bCs/>
-        </w:rPr>
-        <w:t>Elements</w:t>
-      </w:r>
-      <w:r>
-        <w:t xml:space="preserve"> tab (still open), press </w:t>
-      </w:r>
-      <w:r>
-        <w:rPr>
-          <w:b/>
-          <w:bCs/>
-          <w:color w:val="FF0000"/>
-          <w:highlight w:val="yellow"/>
-        </w:rPr>
-        <w:t>Ctrl + F</w:t>
-      </w:r>
-      <w:r>
-        <w:t xml:space="preserve"> (Windows/Linux) or </w:t>
-      </w:r>
-      <w:proofErr w:type="spellStart"/>
-      <w:r>
-        <w:rPr>
-          <w:b/>
-          <w:bCs/>
-        </w:rPr>
-        <w:t>Cmd</w:t>
-      </w:r>
-      <w:proofErr w:type="spellEnd"/>
-      <w:r>
-        <w:rPr>
-          <w:b/>
-          <w:bCs/>
-        </w:rPr>
-        <w:t xml:space="preserve"> + F</w:t>
-      </w:r>
-      <w:r>
-        <w:t xml:space="preserve"> (Mac). This will open the </w:t>
-      </w:r>
-      <w:r>
-        <w:rPr>
-          <w:b/>
-          <w:bCs/>
-          <w:color w:val="FF0000"/>
-        </w:rPr>
-        <w:t>Search bar</w:t>
-      </w:r>
-      <w:r>
-        <w:t xml:space="preserve"> inside the Elements panel.</w:t>
-      </w:r>
-    </w:p>
-    <w:p>
-      <w:pPr>
-        <w:numPr>
-          <w:ilvl w:val="0"/>
-          <w:numId w:val="3"/>
-        </w:numPr>
-      </w:pPr>
-      <w:r>
-        <w:t>Paste the copied XPath into the search bar.</w:t>
-      </w:r>
-    </w:p>
-    <w:p>
-      <w:pPr>
-        <w:numPr>
-          <w:ilvl w:val="0"/>
-          <w:numId w:val="3"/>
-        </w:numPr>
-      </w:pPr>
-      <w:r>
-        <w:t>If the XPath is correct, it will highlight the element in the DOM, and you will see a 1 of 1 result count next to the search bar.</w:t>
-      </w:r>
-    </w:p>
-    <w:p>
-      <w:pPr>
-        <w:numPr>
-          <w:ilvl w:val="0"/>
-          <w:numId w:val="3"/>
-        </w:numPr>
-      </w:pPr>
-      <w:r>
-        <w:lastRenderedPageBreak/>
-        <w:t xml:space="preserve">If the XPath is invalid or does not match any element, the search will return </w:t>
-      </w:r>
-      <w:r>
-        <w:rPr>
-          <w:b/>
-          <w:bCs/>
-        </w:rPr>
-        <w:t>0 results</w:t>
-      </w:r>
-      <w:r>
-        <w:t>.</w:t>
-      </w:r>
       <w:r>
         <w:br/>
       </w:r>
@@ -390,10 +149,10 @@
           <w:noProof/>
         </w:rPr>
         <w:drawing>
-          <wp:inline distT="0" distB="0" distL="0" distR="0" wp14:anchorId="5CF3F278" wp14:editId="731923A5">
-            <wp:extent cx="5268351" cy="1693640"/>
-            <wp:effectExtent l="0" t="0" r="0" b="0"/>
-            <wp:docPr id="851311043" name="Picture 1"/>
+          <wp:inline distT="0" distB="0" distL="0" distR="0" wp14:anchorId="5502FBB7" wp14:editId="2FB40D51">
+            <wp:extent cx="4644828" cy="2417196"/>
+            <wp:effectExtent l="0" t="0" r="3810" b="2540"/>
+            <wp:docPr id="646081796" name="Picture 1"/>
             <wp:cNvGraphicFramePr>
               <a:graphicFrameLocks xmlns:a="http://schemas.openxmlformats.org/drawingml/2006/main" noChangeAspect="1"/>
             </wp:cNvGraphicFramePr>
@@ -401,7 +160,7 @@
               <a:graphicData uri="http://schemas.openxmlformats.org/drawingml/2006/picture">
                 <pic:pic xmlns:pic="http://schemas.openxmlformats.org/drawingml/2006/picture">
                   <pic:nvPicPr>
-                    <pic:cNvPr id="851311043" name=""/>
+                    <pic:cNvPr id="646081796" name=""/>
                     <pic:cNvPicPr/>
                   </pic:nvPicPr>
                   <pic:blipFill>
@@ -413,7 +172,7 @@
                   <pic:spPr>
                     <a:xfrm>
                       <a:off x="0" y="0"/>
-                      <a:ext cx="5280579" cy="1697571"/>
+                      <a:ext cx="4652679" cy="2421282"/>
                     </a:xfrm>
                     <a:prstGeom prst="rect">
                       <a:avLst/>
@@ -428,8 +187,475 @@
     </w:p>
     <w:p>
       <w:r>
+        <w:pict w14:anchorId="6C7D5DFE">
+          <v:rect id="_x0000_i1026" style="width:0;height:1.5pt" o:hralign="center" o:hrstd="t" o:hr="t" fillcolor="#a0a0a0" stroked="f"/>
+        </w:pict>
+      </w:r>
+    </w:p>
+    <w:p>
+      <w:pPr>
+        <w:rPr>
+          <w:b/>
+          <w:bCs/>
+        </w:rPr>
+      </w:pPr>
+      <w:r>
+        <w:rPr>
+          <w:rFonts w:ascii="Segoe UI Emoji" w:hAnsi="Segoe UI Emoji" w:cs="Segoe UI Emoji"/>
+          <w:b/>
+          <w:bCs/>
+        </w:rPr>
+        <w:t>📍</w:t>
+      </w:r>
+      <w:r>
+        <w:rPr>
+          <w:b/>
+          <w:bCs/>
+        </w:rPr>
+        <w:t xml:space="preserve"> Step 2: Copy XPath of the Element</w:t>
+      </w:r>
+    </w:p>
+    <w:p>
+      <w:pPr>
+        <w:numPr>
+          <w:ilvl w:val="0"/>
+          <w:numId w:val="2"/>
+        </w:numPr>
+      </w:pPr>
+      <w:r>
+        <w:t xml:space="preserve">In the </w:t>
+      </w:r>
+      <w:r>
+        <w:rPr>
+          <w:b/>
+          <w:bCs/>
+        </w:rPr>
+        <w:t>Elements</w:t>
+      </w:r>
+      <w:r>
+        <w:t xml:space="preserve"> tab, the HTML code for the selected element will be highlighted.</w:t>
+      </w:r>
+    </w:p>
+    <w:p>
+      <w:pPr>
+        <w:numPr>
+          <w:ilvl w:val="0"/>
+          <w:numId w:val="2"/>
+        </w:numPr>
+      </w:pPr>
+      <w:r>
+        <w:t>Right-click on the highlighted element in the Elements tab.</w:t>
+      </w:r>
+    </w:p>
+    <w:p>
+      <w:pPr>
+        <w:numPr>
+          <w:ilvl w:val="0"/>
+          <w:numId w:val="2"/>
+        </w:numPr>
+      </w:pPr>
+      <w:r>
+        <w:t xml:space="preserve">Hover over </w:t>
+      </w:r>
+      <w:r>
+        <w:rPr>
+          <w:b/>
+          <w:bCs/>
+        </w:rPr>
+        <w:t>Copy</w:t>
+      </w:r>
+      <w:r>
+        <w:t>.</w:t>
+      </w:r>
+    </w:p>
+    <w:p>
+      <w:pPr>
+        <w:numPr>
+          <w:ilvl w:val="0"/>
+          <w:numId w:val="2"/>
+        </w:numPr>
+      </w:pPr>
+      <w:r>
+        <w:lastRenderedPageBreak/>
+        <w:t xml:space="preserve">Select </w:t>
+      </w:r>
+      <w:r>
+        <w:rPr>
+          <w:b/>
+          <w:bCs/>
+        </w:rPr>
+        <w:t>Copy XPath</w:t>
+      </w:r>
+      <w:r>
+        <w:t>.</w:t>
+      </w:r>
+      <w:r>
+        <w:br/>
+      </w:r>
+      <w:r>
+        <w:br/>
+      </w:r>
+      <w:r>
+        <w:rPr>
+          <w:noProof/>
+        </w:rPr>
+        <w:drawing>
+          <wp:inline distT="0" distB="0" distL="0" distR="0" wp14:anchorId="211B9672" wp14:editId="6C05506F">
+            <wp:extent cx="5004924" cy="2027101"/>
+            <wp:effectExtent l="0" t="0" r="5715" b="0"/>
+            <wp:docPr id="1526501958" name="Picture 1"/>
+            <wp:cNvGraphicFramePr>
+              <a:graphicFrameLocks xmlns:a="http://schemas.openxmlformats.org/drawingml/2006/main" noChangeAspect="1"/>
+            </wp:cNvGraphicFramePr>
+            <a:graphic xmlns:a="http://schemas.openxmlformats.org/drawingml/2006/main">
+              <a:graphicData uri="http://schemas.openxmlformats.org/drawingml/2006/picture">
+                <pic:pic xmlns:pic="http://schemas.openxmlformats.org/drawingml/2006/picture">
+                  <pic:nvPicPr>
+                    <pic:cNvPr id="1526501958" name=""/>
+                    <pic:cNvPicPr/>
+                  </pic:nvPicPr>
+                  <pic:blipFill>
+                    <a:blip r:embed="rId6"/>
+                    <a:stretch>
+                      <a:fillRect/>
+                    </a:stretch>
+                  </pic:blipFill>
+                  <pic:spPr>
+                    <a:xfrm>
+                      <a:off x="0" y="0"/>
+                      <a:ext cx="5016681" cy="2031863"/>
+                    </a:xfrm>
+                    <a:prstGeom prst="rect">
+                      <a:avLst/>
+                    </a:prstGeom>
+                  </pic:spPr>
+                </pic:pic>
+              </a:graphicData>
+            </a:graphic>
+          </wp:inline>
+        </w:drawing>
+      </w:r>
+    </w:p>
+    <w:p>
+      <w:r>
+        <w:pict w14:anchorId="208BB942">
+          <v:rect id="_x0000_i1027" style="width:0;height:1.5pt" o:hralign="center" o:hrstd="t" o:hr="t" fillcolor="#a0a0a0" stroked="f"/>
+        </w:pict>
+      </w:r>
+    </w:p>
+    <w:p>
+      <w:pPr>
+        <w:rPr>
+          <w:b/>
+          <w:bCs/>
+        </w:rPr>
+      </w:pPr>
+      <w:r>
+        <w:rPr>
+          <w:rFonts w:ascii="Segoe UI Emoji" w:hAnsi="Segoe UI Emoji" w:cs="Segoe UI Emoji"/>
+          <w:b/>
+          <w:bCs/>
+        </w:rPr>
+        <w:t>📍</w:t>
+      </w:r>
+      <w:r>
+        <w:rPr>
+          <w:b/>
+          <w:bCs/>
+        </w:rPr>
+        <w:t xml:space="preserve"> Step 3: Validate the XPath using Chrome Developer Tools</w:t>
+      </w:r>
+    </w:p>
+    <w:p>
+      <w:pPr>
+        <w:numPr>
+          <w:ilvl w:val="0"/>
+          <w:numId w:val="3"/>
+        </w:numPr>
+      </w:pPr>
+      <w:r>
+        <w:t xml:space="preserve">In the </w:t>
+      </w:r>
+      <w:r>
+        <w:rPr>
+          <w:b/>
+          <w:bCs/>
+        </w:rPr>
+        <w:t>Elements</w:t>
+      </w:r>
+      <w:r>
+        <w:t xml:space="preserve"> tab (still open), press </w:t>
+      </w:r>
+      <w:r>
+        <w:rPr>
+          <w:b/>
+          <w:bCs/>
+          <w:color w:val="FF0000"/>
+          <w:highlight w:val="yellow"/>
+        </w:rPr>
+        <w:t>Ctrl + F</w:t>
+      </w:r>
+      <w:r>
+        <w:t xml:space="preserve"> (Windows/Linux) or </w:t>
+      </w:r>
+      <w:proofErr w:type="spellStart"/>
+      <w:r>
+        <w:rPr>
+          <w:b/>
+          <w:bCs/>
+        </w:rPr>
+        <w:t>Cmd</w:t>
+      </w:r>
+      <w:proofErr w:type="spellEnd"/>
+      <w:r>
+        <w:rPr>
+          <w:b/>
+          <w:bCs/>
+        </w:rPr>
+        <w:t xml:space="preserve"> + F</w:t>
+      </w:r>
+      <w:r>
+        <w:t xml:space="preserve"> (Mac). This will open the </w:t>
+      </w:r>
+      <w:r>
+        <w:rPr>
+          <w:b/>
+          <w:bCs/>
+          <w:color w:val="FF0000"/>
+        </w:rPr>
+        <w:t>Search bar</w:t>
+      </w:r>
+      <w:r>
+        <w:t xml:space="preserve"> inside the Elements panel.</w:t>
+      </w:r>
+    </w:p>
+    <w:p>
+      <w:pPr>
+        <w:numPr>
+          <w:ilvl w:val="0"/>
+          <w:numId w:val="3"/>
+        </w:numPr>
+      </w:pPr>
+      <w:r>
+        <w:t>Paste the copied XPath into the search bar.</w:t>
+      </w:r>
+    </w:p>
+    <w:p>
+      <w:pPr>
+        <w:numPr>
+          <w:ilvl w:val="0"/>
+          <w:numId w:val="3"/>
+        </w:numPr>
+      </w:pPr>
+      <w:r>
+        <w:t>If the XPath is correct, it will highlight the element in the DOM, and you will see a 1 of 1 result count next to the search bar.</w:t>
+      </w:r>
+    </w:p>
+    <w:p>
+      <w:pPr>
+        <w:numPr>
+          <w:ilvl w:val="0"/>
+          <w:numId w:val="3"/>
+        </w:numPr>
+      </w:pPr>
+      <w:r>
+        <w:t xml:space="preserve">If the XPath is invalid or does not match any element, the search will return </w:t>
+      </w:r>
+      <w:r>
+        <w:rPr>
+          <w:b/>
+          <w:bCs/>
+        </w:rPr>
+        <w:t>0 results</w:t>
+      </w:r>
+      <w:r>
+        <w:t>.</w:t>
+      </w:r>
+      <w:r>
+        <w:br/>
+      </w:r>
+    </w:p>
+    <w:p>
+      <w:pPr>
+        <w:rPr>
+          <w:b/>
+          <w:bCs/>
+        </w:rPr>
+      </w:pPr>
+      <w:r>
+        <w:rPr>
+          <w:b/>
+          <w:bCs/>
+        </w:rPr>
+        <w:br w:type="page"/>
+      </w:r>
+    </w:p>
+    <w:p>
+      <w:pPr>
+        <w:numPr>
+          <w:ilvl w:val="0"/>
+          <w:numId w:val="3"/>
+        </w:numPr>
+      </w:pPr>
+      <w:r>
+        <w:rPr>
+          <w:b/>
+          <w:bCs/>
+        </w:rPr>
+        <w:lastRenderedPageBreak/>
+        <w:t>OR press ESC to open the Console panel, then:</w:t>
+      </w:r>
+    </w:p>
+    <w:p>
+      <w:pPr>
+        <w:numPr>
+          <w:ilvl w:val="0"/>
+          <w:numId w:val="6"/>
+        </w:numPr>
+        <w:tabs>
+          <w:tab w:val="clear" w:pos="720"/>
+          <w:tab w:val="num" w:pos="1080"/>
+        </w:tabs>
+        <w:ind w:left="1080"/>
+        <w:rPr>
+          <w:i/>
+          <w:iCs/>
+        </w:rPr>
+      </w:pPr>
+      <w:r>
+        <w:t xml:space="preserve">To validate an </w:t>
+      </w:r>
+      <w:r>
+        <w:rPr>
+          <w:b/>
+          <w:bCs/>
+        </w:rPr>
+        <w:t>XPath</w:t>
+      </w:r>
+      <w:r>
+        <w:t>, type:</w:t>
+      </w:r>
+      <w:r>
+        <w:br/>
+      </w:r>
+      <w:r>
+        <w:br/>
+      </w:r>
+      <w:r>
+        <w:rPr>
+          <w:i/>
+          <w:iCs/>
+        </w:rPr>
+        <w:t>$x('//*[@id="identifierId"]')</w:t>
+      </w:r>
+    </w:p>
+    <w:p>
+      <w:pPr>
+        <w:numPr>
+          <w:ilvl w:val="1"/>
+          <w:numId w:val="6"/>
+        </w:numPr>
+        <w:tabs>
+          <w:tab w:val="clear" w:pos="1440"/>
+          <w:tab w:val="num" w:pos="1800"/>
+        </w:tabs>
+        <w:ind w:left="1800"/>
+      </w:pPr>
+      <w:r>
+        <w:t xml:space="preserve">If the XPath is correct, it will return an </w:t>
+      </w:r>
+      <w:r>
+        <w:rPr>
+          <w:b/>
+          <w:bCs/>
+        </w:rPr>
+        <w:t>array containing the matching element(s)</w:t>
+      </w:r>
+      <w:r>
+        <w:t>.</w:t>
+      </w:r>
+      <w:r>
+        <w:t xml:space="preserve">  Such as: </w:t>
+      </w:r>
+      <w:r>
+        <w:t>[h2.h2.color-primary.py-4]</w:t>
+      </w:r>
+    </w:p>
+    <w:p>
+      <w:pPr>
+        <w:numPr>
+          <w:ilvl w:val="1"/>
+          <w:numId w:val="6"/>
+        </w:numPr>
+        <w:tabs>
+          <w:tab w:val="clear" w:pos="1440"/>
+          <w:tab w:val="num" w:pos="1800"/>
+        </w:tabs>
+        <w:ind w:left="1800"/>
+      </w:pPr>
+      <w:r>
+        <w:t xml:space="preserve">If the XPath is invalid or no match is found, it will return an </w:t>
+      </w:r>
+      <w:r>
+        <w:rPr>
+          <w:b/>
+          <w:bCs/>
+        </w:rPr>
+        <w:t>empty array ([])</w:t>
+      </w:r>
+      <w:r>
+        <w:t>.</w:t>
+      </w:r>
+    </w:p>
+    <w:p>
+      <w:pPr>
+        <w:ind w:left="720"/>
+      </w:pPr>
+      <w:r>
+        <w:rPr>
+          <w:noProof/>
+        </w:rPr>
+        <w:drawing>
+          <wp:inline distT="0" distB="0" distL="0" distR="0" wp14:anchorId="2E34CE41" wp14:editId="4F5FE388">
+            <wp:extent cx="5292774" cy="938676"/>
+            <wp:effectExtent l="0" t="0" r="3175" b="0"/>
+            <wp:docPr id="1576135123" name="Picture 1"/>
+            <wp:cNvGraphicFramePr>
+              <a:graphicFrameLocks xmlns:a="http://schemas.openxmlformats.org/drawingml/2006/main" noChangeAspect="1"/>
+            </wp:cNvGraphicFramePr>
+            <a:graphic xmlns:a="http://schemas.openxmlformats.org/drawingml/2006/main">
+              <a:graphicData uri="http://schemas.openxmlformats.org/drawingml/2006/picture">
+                <pic:pic xmlns:pic="http://schemas.openxmlformats.org/drawingml/2006/picture">
+                  <pic:nvPicPr>
+                    <pic:cNvPr id="1576135123" name=""/>
+                    <pic:cNvPicPr/>
+                  </pic:nvPicPr>
+                  <pic:blipFill>
+                    <a:blip r:embed="rId7"/>
+                    <a:stretch>
+                      <a:fillRect/>
+                    </a:stretch>
+                  </pic:blipFill>
+                  <pic:spPr>
+                    <a:xfrm>
+                      <a:off x="0" y="0"/>
+                      <a:ext cx="5336519" cy="946434"/>
+                    </a:xfrm>
+                    <a:prstGeom prst="rect">
+                      <a:avLst/>
+                    </a:prstGeom>
+                  </pic:spPr>
+                </pic:pic>
+              </a:graphicData>
+            </a:graphic>
+          </wp:inline>
+        </w:drawing>
+      </w:r>
+    </w:p>
+    <w:p>
+      <w:r>
         <w:pict w14:anchorId="2B4EE6AE">
-          <v:rect id="_x0000_i1064" style="width:0;height:1.5pt" o:hralign="center" o:hrstd="t" o:hr="t" fillcolor="#a0a0a0" stroked="f"/>
+          <v:rect id="_x0000_i1028" style="width:0;height:1.5pt" o:hralign="center" o:hrstd="t" o:hr="t" fillcolor="#a0a0a0" stroked="f"/>
         </w:pict>
       </w:r>
     </w:p>
@@ -563,7 +789,7 @@
     <w:p>
       <w:r>
         <w:pict w14:anchorId="0CF4628D">
-          <v:rect id="_x0000_i1065" style="width:0;height:1.5pt" o:hralign="center" o:hrstd="t" o:hr="t" fillcolor="#a0a0a0" stroked="f"/>
+          <v:rect id="_x0000_i1029" style="width:0;height:1.5pt" o:hralign="center" o:hrstd="t" o:hr="t" fillcolor="#a0a0a0" stroked="f"/>
         </w:pict>
       </w:r>
     </w:p>
@@ -634,9 +860,114 @@
       </w:r>
     </w:p>
     <w:p>
-      <w:r>
+      <w:pPr>
+        <w:pStyle w:val="ListParagraph"/>
+        <w:numPr>
+          <w:ilvl w:val="0"/>
+          <w:numId w:val="5"/>
+        </w:numPr>
+        <w:spacing w:before="100" w:beforeAutospacing="1" w:after="100" w:afterAutospacing="1" w:line="240" w:lineRule="auto"/>
+      </w:pPr>
+      <w:r>
+        <w:t>In Chrome DevTools Console, enter the following command and press Enter</w:t>
+      </w:r>
+    </w:p>
+    <w:p>
+      <w:pPr>
+        <w:pStyle w:val="ListParagraph"/>
+        <w:tabs>
+          <w:tab w:val="left" w:pos="916"/>
+          <w:tab w:val="left" w:pos="1832"/>
+          <w:tab w:val="left" w:pos="2748"/>
+          <w:tab w:val="left" w:pos="3664"/>
+          <w:tab w:val="left" w:pos="4580"/>
+          <w:tab w:val="left" w:pos="5496"/>
+          <w:tab w:val="left" w:pos="6412"/>
+          <w:tab w:val="left" w:pos="7328"/>
+          <w:tab w:val="left" w:pos="8244"/>
+          <w:tab w:val="left" w:pos="9160"/>
+          <w:tab w:val="left" w:pos="10076"/>
+          <w:tab w:val="left" w:pos="10992"/>
+          <w:tab w:val="left" w:pos="11908"/>
+          <w:tab w:val="left" w:pos="12824"/>
+          <w:tab w:val="left" w:pos="13740"/>
+          <w:tab w:val="left" w:pos="14656"/>
+        </w:tabs>
+        <w:spacing w:after="0" w:line="240" w:lineRule="auto"/>
+        <w:rPr>
+          <w:rFonts w:ascii="Courier New" w:eastAsia="Times New Roman" w:hAnsi="Courier New" w:cs="Courier New"/>
+          <w:kern w:val="0"/>
+          <w:sz w:val="20"/>
+          <w:szCs w:val="20"/>
+          <w14:ligatures w14:val="none"/>
+        </w:rPr>
+      </w:pPr>
+    </w:p>
+    <w:p>
+      <w:pPr>
+        <w:ind w:firstLine="720"/>
+        <w:rPr>
+          <w:i/>
+          <w:iCs/>
+        </w:rPr>
+      </w:pPr>
+      <w:proofErr w:type="spellStart"/>
+      <w:proofErr w:type="gramStart"/>
+      <w:r>
+        <w:rPr>
+          <w:i/>
+          <w:iCs/>
+        </w:rPr>
+        <w:t>document.querySelector</w:t>
+      </w:r>
+      <w:proofErr w:type="spellEnd"/>
+      <w:proofErr w:type="gramEnd"/>
+      <w:r>
+        <w:rPr>
+          <w:i/>
+          <w:iCs/>
+        </w:rPr>
+        <w:t>('#</w:t>
+      </w:r>
+      <w:proofErr w:type="spellStart"/>
+      <w:r>
+        <w:rPr>
+          <w:i/>
+          <w:iCs/>
+        </w:rPr>
+        <w:t>load_form</w:t>
+      </w:r>
+      <w:proofErr w:type="spellEnd"/>
+      <w:r>
+        <w:rPr>
+          <w:i/>
+          <w:iCs/>
+        </w:rPr>
+        <w:t xml:space="preserve"> &gt; </w:t>
+      </w:r>
+      <w:proofErr w:type="spellStart"/>
+      <w:r>
+        <w:rPr>
+          <w:i/>
+          <w:iCs/>
+        </w:rPr>
+        <w:t>fieldset:nth-child</w:t>
+      </w:r>
+      <w:proofErr w:type="spellEnd"/>
+      <w:r>
+        <w:rPr>
+          <w:i/>
+          <w:iCs/>
+        </w:rPr>
+        <w:t>(10) &gt; input[type=text]')</w:t>
+      </w:r>
+      <w:r>
+        <w:rPr>
+          <w:i/>
+          <w:iCs/>
+        </w:rPr>
         <w:pict w14:anchorId="16757DB0">
-          <v:rect id="_x0000_i1066" style="width:0;height:1.5pt" o:hralign="center" o:hrstd="t" o:hr="t" fillcolor="#a0a0a0" stroked="f"/>
+          <v:rect id="_x0000_i1030" style="width:0;height:1.5pt" o:hralign="center" o:hrstd="t" o:hr="t" fillcolor="#a0a0a0" stroked="f"/>
         </w:pict>
       </w:r>
     </w:p>
@@ -1065,6 +1396,155 @@
     </w:lvl>
   </w:abstractNum>
   <w:abstractNum w:abstractNumId="3" w15:restartNumberingAfterBreak="0">
+    <w:nsid w:val="553C1B92"/>
+    <w:multiLevelType w:val="multilevel"/>
+    <w:tmpl w:val="DFFC4DF6"/>
+    <w:lvl w:ilvl="0">
+      <w:start w:val="1"/>
+      <w:numFmt w:val="bullet"/>
+      <w:lvlText w:val=""/>
+      <w:lvlJc w:val="left"/>
+      <w:pPr>
+        <w:tabs>
+          <w:tab w:val="num" w:pos="720"/>
+        </w:tabs>
+        <w:ind w:left="720" w:hanging="360"/>
+      </w:pPr>
+      <w:rPr>
+        <w:rFonts w:ascii="Symbol" w:hAnsi="Symbol" w:hint="default"/>
+        <w:sz w:val="20"/>
+      </w:rPr>
+    </w:lvl>
+    <w:lvl w:ilvl="1">
+      <w:start w:val="1"/>
+      <w:numFmt w:val="bullet"/>
+      <w:lvlText w:val="o"/>
+      <w:lvlJc w:val="left"/>
+      <w:pPr>
+        <w:tabs>
+          <w:tab w:val="num" w:pos="1440"/>
+        </w:tabs>
+        <w:ind w:left="1440" w:hanging="360"/>
+      </w:pPr>
+      <w:rPr>
+        <w:rFonts w:ascii="Courier New" w:hAnsi="Courier New" w:hint="default"/>
+        <w:sz w:val="20"/>
+      </w:rPr>
+    </w:lvl>
+    <w:lvl w:ilvl="2" w:tentative="1">
+      <w:start w:val="1"/>
+      <w:numFmt w:val="bullet"/>
+      <w:lvlText w:val=""/>
+      <w:lvlJc w:val="left"/>
+      <w:pPr>
+        <w:tabs>
+          <w:tab w:val="num" w:pos="2160"/>
+        </w:tabs>
+        <w:ind w:left="2160" w:hanging="360"/>
+      </w:pPr>
+      <w:rPr>
+        <w:rFonts w:ascii="Wingdings" w:hAnsi="Wingdings" w:hint="default"/>
+        <w:sz w:val="20"/>
+      </w:rPr>
+    </w:lvl>
+    <w:lvl w:ilvl="3" w:tentative="1">
+      <w:start w:val="1"/>
+      <w:numFmt w:val="bullet"/>
+      <w:lvlText w:val=""/>
+      <w:lvlJc w:val="left"/>
+      <w:pPr>
+        <w:tabs>
+          <w:tab w:val="num" w:pos="2880"/>
+        </w:tabs>
+        <w:ind w:left="2880" w:hanging="360"/>
+      </w:pPr>
+      <w:rPr>
+        <w:rFonts w:ascii="Wingdings" w:hAnsi="Wingdings" w:hint="default"/>
+        <w:sz w:val="20"/>
+      </w:rPr>
+    </w:lvl>
+    <w:lvl w:ilvl="4" w:tentative="1">
+      <w:start w:val="1"/>
+      <w:numFmt w:val="bullet"/>
+      <w:lvlText w:val=""/>
+      <w:lvlJc w:val="left"/>
+      <w:pPr>
+        <w:tabs>
+          <w:tab w:val="num" w:pos="3600"/>
+        </w:tabs>
+        <w:ind w:left="3600" w:hanging="360"/>
+      </w:pPr>
+      <w:rPr>
+        <w:rFonts w:ascii="Wingdings" w:hAnsi="Wingdings" w:hint="default"/>
+        <w:sz w:val="20"/>
+      </w:rPr>
+    </w:lvl>
+    <w:lvl w:ilvl="5" w:tentative="1">
+      <w:start w:val="1"/>
+      <w:numFmt w:val="bullet"/>
+      <w:lvlText w:val=""/>
+      <w:lvlJc w:val="left"/>
+      <w:pPr>
+        <w:tabs>
+          <w:tab w:val="num" w:pos="4320"/>
+        </w:tabs>
+        <w:ind w:left="4320" w:hanging="360"/>
+      </w:pPr>
+      <w:rPr>
+        <w:rFonts w:ascii="Wingdings" w:hAnsi="Wingdings" w:hint="default"/>
+        <w:sz w:val="20"/>
+      </w:rPr>
+    </w:lvl>
+    <w:lvl w:ilvl="6" w:tentative="1">
+      <w:start w:val="1"/>
+      <w:numFmt w:val="bullet"/>
+      <w:lvlText w:val=""/>
+      <w:lvlJc w:val="left"/>
+      <w:pPr>
+        <w:tabs>
+          <w:tab w:val="num" w:pos="5040"/>
+        </w:tabs>
+        <w:ind w:left="5040" w:hanging="360"/>
+      </w:pPr>
+      <w:rPr>
+        <w:rFonts w:ascii="Wingdings" w:hAnsi="Wingdings" w:hint="default"/>
+        <w:sz w:val="20"/>
+      </w:rPr>
+    </w:lvl>
+    <w:lvl w:ilvl="7" w:tentative="1">
+      <w:start w:val="1"/>
+      <w:numFmt w:val="bullet"/>
+      <w:lvlText w:val=""/>
+      <w:lvlJc w:val="left"/>
+      <w:pPr>
+        <w:tabs>
+          <w:tab w:val="num" w:pos="5760"/>
+        </w:tabs>
+        <w:ind w:left="5760" w:hanging="360"/>
+      </w:pPr>
+      <w:rPr>
+        <w:rFonts w:ascii="Wingdings" w:hAnsi="Wingdings" w:hint="default"/>
+        <w:sz w:val="20"/>
+      </w:rPr>
+    </w:lvl>
+    <w:lvl w:ilvl="8" w:tentative="1">
+      <w:start w:val="1"/>
+      <w:numFmt w:val="bullet"/>
+      <w:lvlText w:val=""/>
+      <w:lvlJc w:val="left"/>
+      <w:pPr>
+        <w:tabs>
+          <w:tab w:val="num" w:pos="6480"/>
+        </w:tabs>
+        <w:ind w:left="6480" w:hanging="360"/>
+      </w:pPr>
+      <w:rPr>
+        <w:rFonts w:ascii="Wingdings" w:hAnsi="Wingdings" w:hint="default"/>
+        <w:sz w:val="20"/>
+      </w:rPr>
+    </w:lvl>
+  </w:abstractNum>
+  <w:abstractNum w:abstractNumId="4" w15:restartNumberingAfterBreak="0">
     <w:nsid w:val="70303441"/>
     <w:multiLevelType w:val="multilevel"/>
     <w:tmpl w:val="DCDA1F02"/>
@@ -1177,7 +1657,7 @@
       </w:pPr>
     </w:lvl>
   </w:abstractNum>
-  <w:abstractNum w:abstractNumId="4" w15:restartNumberingAfterBreak="0">
+  <w:abstractNum w:abstractNumId="5" w15:restartNumberingAfterBreak="0">
     <w:nsid w:val="7E4F7547"/>
     <w:multiLevelType w:val="multilevel"/>
     <w:tmpl w:val="0D0AAAA8"/>
@@ -1291,10 +1771,10 @@
     </w:lvl>
   </w:abstractNum>
   <w:num w:numId="1" w16cid:durableId="846796957">
-    <w:abstractNumId w:val="4"/>
+    <w:abstractNumId w:val="5"/>
   </w:num>
   <w:num w:numId="2" w16cid:durableId="39979502">
-    <w:abstractNumId w:val="3"/>
+    <w:abstractNumId w:val="4"/>
   </w:num>
   <w:num w:numId="3" w16cid:durableId="1886796167">
     <w:abstractNumId w:val="1"/>
@@ -1304,6 +1784,9 @@
   </w:num>
   <w:num w:numId="5" w16cid:durableId="488518817">
     <w:abstractNumId w:val="0"/>
+  </w:num>
+  <w:num w:numId="6" w16cid:durableId="784081907">
+    <w:abstractNumId w:val="3"/>
   </w:num>
 </w:numbering>
 </file>
@@ -1911,6 +2394,7 @@
   <w:style w:type="character" w:default="1" w:styleId="DefaultParagraphFont">
     <w:name w:val="Default Paragraph Font"/>
     <w:uiPriority w:val="1"/>
+    <w:semiHidden/>
     <w:unhideWhenUsed/>
   </w:style>
   <w:style w:type="table" w:default="1" w:styleId="TableNormal">
@@ -2223,6 +2707,113 @@
       <w:color w:val="0F4761" w:themeColor="accent1" w:themeShade="BF"/>
       <w:spacing w:val="5"/>
     </w:rPr>
+  </w:style>
+  <w:style w:type="paragraph" w:styleId="NormalWeb">
+    <w:name w:val="Normal (Web)"/>
+    <w:basedOn w:val="Normal"/>
+    <w:uiPriority w:val="99"/>
+    <w:semiHidden/>
+    <w:unhideWhenUsed/>
+    <w:rsid w:val="000B7925"/>
+    <w:pPr>
+      <w:spacing w:before="100" w:beforeAutospacing="1" w:after="100" w:afterAutospacing="1" w:line="240" w:lineRule="auto"/>
+    </w:pPr>
+    <w:rPr>
+      <w:rFonts w:ascii="Times New Roman" w:eastAsia="Times New Roman" w:hAnsi="Times New Roman" w:cs="Times New Roman"/>
+      <w:kern w:val="0"/>
+      <w14:ligatures w14:val="none"/>
+    </w:rPr>
+  </w:style>
+  <w:style w:type="character" w:styleId="Strong">
+    <w:name w:val="Strong"/>
+    <w:basedOn w:val="DefaultParagraphFont"/>
+    <w:uiPriority w:val="22"/>
+    <w:qFormat/>
+    <w:rsid w:val="000B7925"/>
+    <w:rPr>
+      <w:b/>
+      <w:bCs/>
+    </w:rPr>
+  </w:style>
+  <w:style w:type="paragraph" w:styleId="HTMLPreformatted">
+    <w:name w:val="HTML Preformatted"/>
+    <w:basedOn w:val="Normal"/>
+    <w:link w:val="HTMLPreformattedChar"/>
+    <w:uiPriority w:val="99"/>
+    <w:semiHidden/>
+    <w:unhideWhenUsed/>
+    <w:rsid w:val="000B7925"/>
+    <w:pPr>
+      <w:tabs>
+        <w:tab w:val="left" w:pos="916"/>
+        <w:tab w:val="left" w:pos="1832"/>
+        <w:tab w:val="left" w:pos="2748"/>
+        <w:tab w:val="left" w:pos="3664"/>
+        <w:tab w:val="left" w:pos="4580"/>
+        <w:tab w:val="left" w:pos="5496"/>
+        <w:tab w:val="left" w:pos="6412"/>
+        <w:tab w:val="left" w:pos="7328"/>
+        <w:tab w:val="left" w:pos="8244"/>
+        <w:tab w:val="left" w:pos="9160"/>
+        <w:tab w:val="left" w:pos="10076"/>
+        <w:tab w:val="left" w:pos="10992"/>
+        <w:tab w:val="left" w:pos="11908"/>
+        <w:tab w:val="left" w:pos="12824"/>
+        <w:tab w:val="left" w:pos="13740"/>
+        <w:tab w:val="left" w:pos="14656"/>
+      </w:tabs>
+      <w:spacing w:after="0" w:line="240" w:lineRule="auto"/>
+    </w:pPr>
+    <w:rPr>
+      <w:rFonts w:ascii="Courier New" w:eastAsia="Times New Roman" w:hAnsi="Courier New" w:cs="Courier New"/>
+      <w:kern w:val="0"/>
+      <w:sz w:val="20"/>
+      <w:szCs w:val="20"/>
+      <w14:ligatures w14:val="none"/>
+    </w:rPr>
+  </w:style>
+  <w:style w:type="character" w:customStyle="1" w:styleId="HTMLPreformattedChar">
+    <w:name w:val="HTML Preformatted Char"/>
+    <w:basedOn w:val="DefaultParagraphFont"/>
+    <w:link w:val="HTMLPreformatted"/>
+    <w:uiPriority w:val="99"/>
+    <w:semiHidden/>
+    <w:rsid w:val="000B7925"/>
+    <w:rPr>
+      <w:rFonts w:ascii="Courier New" w:eastAsia="Times New Roman" w:hAnsi="Courier New" w:cs="Courier New"/>
+      <w:kern w:val="0"/>
+      <w:sz w:val="20"/>
+      <w:szCs w:val="20"/>
+      <w14:ligatures w14:val="none"/>
+    </w:rPr>
+  </w:style>
+  <w:style w:type="character" w:styleId="HTMLCode">
+    <w:name w:val="HTML Code"/>
+    <w:basedOn w:val="DefaultParagraphFont"/>
+    <w:uiPriority w:val="99"/>
+    <w:semiHidden/>
+    <w:unhideWhenUsed/>
+    <w:rsid w:val="000B7925"/>
+    <w:rPr>
+      <w:rFonts w:ascii="Courier New" w:eastAsia="Times New Roman" w:hAnsi="Courier New" w:cs="Courier New"/>
+      <w:sz w:val="20"/>
+      <w:szCs w:val="20"/>
+    </w:rPr>
+  </w:style>
+  <w:style w:type="character" w:customStyle="1" w:styleId="hljs-variable">
+    <w:name w:val="hljs-variable"/>
+    <w:basedOn w:val="DefaultParagraphFont"/>
+    <w:rsid w:val="000B7925"/>
+  </w:style>
+  <w:style w:type="character" w:customStyle="1" w:styleId="hljs-title">
+    <w:name w:val="hljs-title"/>
+    <w:basedOn w:val="DefaultParagraphFont"/>
+    <w:rsid w:val="000B7925"/>
+  </w:style>
+  <w:style w:type="character" w:customStyle="1" w:styleId="hljs-string">
+    <w:name w:val="hljs-string"/>
+    <w:basedOn w:val="DefaultParagraphFont"/>
+    <w:rsid w:val="000B7925"/>
   </w:style>
 </w:styles>
 </file>

</xml_diff>